<commit_message>
Wymagania - średnie i max
</commit_message>
<xml_diff>
--- a/Wymagania.docx
+++ b/Wymagania.docx
@@ -483,6 +483,9 @@
       <w:r>
         <w:t>Po słowie klucz</w:t>
       </w:r>
+      <w:r>
+        <w:t xml:space="preserve"> (opcjonalne)</w:t>
+      </w:r>
     </w:p>
     <w:p>
       <w:pPr>
@@ -573,7 +576,28 @@
         </w:numPr>
       </w:pPr>
       <w:r>
-        <w:t>2024 16-01 25-03 -&gt; dzień i miesiąc</w:t>
+        <w:t>2024 16-01</w:t>
+      </w:r>
+      <w:r>
+        <w:t>-2024</w:t>
+      </w:r>
+      <w:r>
+        <w:t xml:space="preserve"> 25-03</w:t>
+      </w:r>
+      <w:r>
+        <w:t>-2024</w:t>
+      </w:r>
+      <w:r>
+        <w:t xml:space="preserve"> -&gt; dzień</w:t>
+      </w:r>
+      <w:r>
+        <w:t xml:space="preserve">, </w:t>
+      </w:r>
+      <w:r>
+        <w:t>miesiąc</w:t>
+      </w:r>
+      <w:r>
+        <w:t>, rok</w:t>
       </w:r>
     </w:p>
     <w:p>
@@ -585,7 +609,22 @@
         </w:numPr>
       </w:pPr>
       <w:r>
-        <w:t>2024/01 16 25 -&gt; dzień</w:t>
+        <w:t>2024/01 16</w:t>
+      </w:r>
+      <w:r>
+        <w:t>-01-2024</w:t>
+      </w:r>
+      <w:r>
+        <w:t xml:space="preserve"> 25</w:t>
+      </w:r>
+      <w:r>
+        <w:t>-01-2024</w:t>
+      </w:r>
+      <w:r>
+        <w:t xml:space="preserve"> -&gt; dzień</w:t>
+      </w:r>
+      <w:r>
+        <w:t>, miesiąc, rok</w:t>
       </w:r>
     </w:p>
     <w:p>
@@ -921,6 +960,15 @@
         <w:pStyle w:val="Akapitzlist"/>
         <w:ind w:left="360"/>
       </w:pPr>
+      <w:r>
+        <w:t>NALEŻY ROZBUDOWAĆ DANE ABY SPRAWDZIĆ CZY DZIAŁA NA WIĘKSZEJ ILOŚCI.</w:t>
+      </w:r>
+    </w:p>
+    <w:p>
+      <w:pPr>
+        <w:pStyle w:val="Akapitzlist"/>
+        <w:ind w:left="360"/>
+      </w:pPr>
     </w:p>
     <w:p>
       <w:pPr>
@@ -931,20 +979,641 @@
         </w:numPr>
       </w:pPr>
       <w:r>
-        <w:t>Projekt wymagania średnie</w:t>
-      </w:r>
-    </w:p>
-    <w:p>
-      <w:pPr>
-        <w:pStyle w:val="Akapitzlist"/>
-        <w:ind w:left="360"/>
-      </w:pPr>
-    </w:p>
-    <w:p>
-      <w:pPr>
-        <w:pStyle w:val="Akapitzlist"/>
-        <w:ind w:left="360"/>
-      </w:pPr>
+        <w:t xml:space="preserve">Projekt </w:t>
+      </w:r>
+      <w:r>
+        <w:t xml:space="preserve">- </w:t>
+      </w:r>
+      <w:r>
+        <w:t>wymagania średnie</w:t>
+      </w:r>
+    </w:p>
+    <w:p>
+      <w:pPr>
+        <w:pStyle w:val="Akapitzlist"/>
+        <w:ind w:left="360"/>
+      </w:pPr>
+    </w:p>
+    <w:p>
+      <w:pPr>
+        <w:pStyle w:val="Akapitzlist"/>
+        <w:ind w:left="360"/>
+      </w:pPr>
+      <w:r>
+        <w:t>Raport 3:</w:t>
+      </w:r>
+    </w:p>
+    <w:p>
+      <w:pPr>
+        <w:pStyle w:val="Akapitzlist"/>
+        <w:ind w:left="360"/>
+      </w:pPr>
+    </w:p>
+    <w:p>
+      <w:pPr>
+        <w:pStyle w:val="Akapitzlist"/>
+        <w:ind w:left="360"/>
+      </w:pPr>
+      <w:r>
+        <w:t>Jest to raport po pracownikach z informacją ile % swojego czasu spędził nad danym projektem. Czyli mamy nagłówek imię nazwisko  oraz ile godzin przez wybrany okres spędził na pracy oraz tabelę z numerem projektu, ile godzin nad tym projektem spędził oraz procent (</w:t>
+      </w:r>
+      <w:r>
+        <w:t xml:space="preserve">ile godzin spędził nad projektem / ile godzin spędził w pracy * 100%). Tabela wynikowa: </w:t>
+      </w:r>
+    </w:p>
+    <w:p>
+      <w:pPr>
+        <w:pStyle w:val="Akapitzlist"/>
+        <w:ind w:left="360"/>
+      </w:pPr>
+    </w:p>
+    <w:p>
+      <w:pPr>
+        <w:pStyle w:val="Akapitzlist"/>
+        <w:ind w:left="360"/>
+      </w:pPr>
+      <w:r>
+        <w:t>Anna Nowak – 80 [h]</w:t>
+      </w:r>
+    </w:p>
+    <w:p>
+      <w:pPr>
+        <w:pStyle w:val="Akapitzlist"/>
+        <w:ind w:left="360"/>
+      </w:pPr>
+      <w:r>
+        <w:t>----------------------------</w:t>
+      </w:r>
+    </w:p>
+    <w:tbl>
+      <w:tblPr>
+        <w:tblStyle w:val="Tabela-Siatka"/>
+        <w:tblW w:w="0" w:type="auto"/>
+        <w:tblInd w:w="360" w:type="dxa"/>
+        <w:tblLook w:val="04A0" w:firstRow="1" w:lastRow="0" w:firstColumn="1" w:lastColumn="0" w:noHBand="0" w:noVBand="1"/>
+      </w:tblPr>
+      <w:tblGrid>
+        <w:gridCol w:w="2900"/>
+        <w:gridCol w:w="2901"/>
+        <w:gridCol w:w="2901"/>
+      </w:tblGrid>
+      <w:tr>
+        <w:tc>
+          <w:tcPr>
+            <w:tcW w:w="2900" w:type="dxa"/>
+          </w:tcPr>
+          <w:p>
+            <w:pPr>
+              <w:pStyle w:val="Akapitzlist"/>
+              <w:ind w:left="0"/>
+            </w:pPr>
+            <w:r>
+              <w:t xml:space="preserve">Nazwa projektu </w:t>
+            </w:r>
+          </w:p>
+        </w:tc>
+        <w:tc>
+          <w:tcPr>
+            <w:tcW w:w="2901" w:type="dxa"/>
+          </w:tcPr>
+          <w:p>
+            <w:pPr>
+              <w:pStyle w:val="Akapitzlist"/>
+              <w:ind w:left="0"/>
+            </w:pPr>
+            <w:r>
+              <w:t>Ilość godzin nad projektem [h]</w:t>
+            </w:r>
+          </w:p>
+        </w:tc>
+        <w:tc>
+          <w:tcPr>
+            <w:tcW w:w="2901" w:type="dxa"/>
+          </w:tcPr>
+          <w:p>
+            <w:pPr>
+              <w:pStyle w:val="Akapitzlist"/>
+              <w:ind w:left="0"/>
+            </w:pPr>
+            <w:r>
+              <w:t>Procent pracy w danym projekcie [%]</w:t>
+            </w:r>
+          </w:p>
+        </w:tc>
+      </w:tr>
+      <w:tr>
+        <w:tc>
+          <w:tcPr>
+            <w:tcW w:w="2900" w:type="dxa"/>
+          </w:tcPr>
+          <w:p>
+            <w:pPr>
+              <w:pStyle w:val="Akapitzlist"/>
+              <w:ind w:left="0"/>
+            </w:pPr>
+            <w:r>
+              <w:t>Projekt 1</w:t>
+            </w:r>
+          </w:p>
+        </w:tc>
+        <w:tc>
+          <w:tcPr>
+            <w:tcW w:w="2901" w:type="dxa"/>
+          </w:tcPr>
+          <w:p>
+            <w:pPr>
+              <w:pStyle w:val="Akapitzlist"/>
+              <w:ind w:left="0"/>
+            </w:pPr>
+            <w:r>
+              <w:t>10</w:t>
+            </w:r>
+          </w:p>
+        </w:tc>
+        <w:tc>
+          <w:tcPr>
+            <w:tcW w:w="2901" w:type="dxa"/>
+          </w:tcPr>
+          <w:p>
+            <w:pPr>
+              <w:pStyle w:val="Akapitzlist"/>
+              <w:ind w:left="0"/>
+            </w:pPr>
+            <w:r>
+              <w:t>12,5</w:t>
+            </w:r>
+          </w:p>
+        </w:tc>
+      </w:tr>
+      <w:tr>
+        <w:tc>
+          <w:tcPr>
+            <w:tcW w:w="2900" w:type="dxa"/>
+          </w:tcPr>
+          <w:p>
+            <w:pPr>
+              <w:pStyle w:val="Akapitzlist"/>
+              <w:ind w:left="0"/>
+            </w:pPr>
+            <w:r>
+              <w:t>Projekt 2</w:t>
+            </w:r>
+          </w:p>
+        </w:tc>
+        <w:tc>
+          <w:tcPr>
+            <w:tcW w:w="2901" w:type="dxa"/>
+          </w:tcPr>
+          <w:p>
+            <w:pPr>
+              <w:pStyle w:val="Akapitzlist"/>
+              <w:ind w:left="0"/>
+            </w:pPr>
+            <w:r>
+              <w:t>70</w:t>
+            </w:r>
+          </w:p>
+        </w:tc>
+        <w:tc>
+          <w:tcPr>
+            <w:tcW w:w="2901" w:type="dxa"/>
+          </w:tcPr>
+          <w:p>
+            <w:pPr>
+              <w:pStyle w:val="Akapitzlist"/>
+              <w:ind w:left="0"/>
+            </w:pPr>
+            <w:r>
+              <w:t>87,5</w:t>
+            </w:r>
+          </w:p>
+        </w:tc>
+      </w:tr>
+    </w:tbl>
+    <w:p>
+      <w:pPr>
+        <w:pStyle w:val="Akapitzlist"/>
+        <w:ind w:left="360"/>
+      </w:pPr>
+    </w:p>
+    <w:p>
+      <w:pPr>
+        <w:pStyle w:val="Akapitzlist"/>
+        <w:ind w:left="360"/>
+      </w:pPr>
+    </w:p>
+    <w:p>
+      <w:pPr>
+        <w:pStyle w:val="Akapitzlist"/>
+        <w:ind w:left="360"/>
+      </w:pPr>
+      <w:r>
+        <w:t>Kamil Kowalski</w:t>
+      </w:r>
+      <w:r>
+        <w:t xml:space="preserve"> – </w:t>
+      </w:r>
+      <w:r>
+        <w:t>1</w:t>
+      </w:r>
+      <w:r>
+        <w:t>0 [h]</w:t>
+      </w:r>
+    </w:p>
+    <w:p>
+      <w:pPr>
+        <w:pStyle w:val="Akapitzlist"/>
+        <w:ind w:left="360"/>
+      </w:pPr>
+      <w:r>
+        <w:t>----------------------------</w:t>
+      </w:r>
+      <w:r>
+        <w:t>---</w:t>
+      </w:r>
+    </w:p>
+    <w:tbl>
+      <w:tblPr>
+        <w:tblStyle w:val="Tabela-Siatka"/>
+        <w:tblW w:w="0" w:type="auto"/>
+        <w:tblInd w:w="360" w:type="dxa"/>
+        <w:tblLook w:val="04A0" w:firstRow="1" w:lastRow="0" w:firstColumn="1" w:lastColumn="0" w:noHBand="0" w:noVBand="1"/>
+      </w:tblPr>
+      <w:tblGrid>
+        <w:gridCol w:w="2900"/>
+        <w:gridCol w:w="2901"/>
+        <w:gridCol w:w="2901"/>
+      </w:tblGrid>
+      <w:tr>
+        <w:tc>
+          <w:tcPr>
+            <w:tcW w:w="2900" w:type="dxa"/>
+          </w:tcPr>
+          <w:p>
+            <w:pPr>
+              <w:pStyle w:val="Akapitzlist"/>
+              <w:ind w:left="0"/>
+            </w:pPr>
+            <w:r>
+              <w:t xml:space="preserve">Nazwa projektu </w:t>
+            </w:r>
+          </w:p>
+        </w:tc>
+        <w:tc>
+          <w:tcPr>
+            <w:tcW w:w="2901" w:type="dxa"/>
+          </w:tcPr>
+          <w:p>
+            <w:pPr>
+              <w:pStyle w:val="Akapitzlist"/>
+              <w:ind w:left="0"/>
+            </w:pPr>
+            <w:r>
+              <w:t>Ilość godzin nad projektem [h]</w:t>
+            </w:r>
+          </w:p>
+        </w:tc>
+        <w:tc>
+          <w:tcPr>
+            <w:tcW w:w="2901" w:type="dxa"/>
+          </w:tcPr>
+          <w:p>
+            <w:pPr>
+              <w:pStyle w:val="Akapitzlist"/>
+              <w:ind w:left="0"/>
+            </w:pPr>
+            <w:r>
+              <w:t>Procent pracy w danym projekcie [%]</w:t>
+            </w:r>
+          </w:p>
+        </w:tc>
+      </w:tr>
+      <w:tr>
+        <w:tc>
+          <w:tcPr>
+            <w:tcW w:w="2900" w:type="dxa"/>
+          </w:tcPr>
+          <w:p>
+            <w:pPr>
+              <w:pStyle w:val="Akapitzlist"/>
+              <w:ind w:left="0"/>
+            </w:pPr>
+            <w:r>
+              <w:lastRenderedPageBreak/>
+              <w:t>Projekt 1</w:t>
+            </w:r>
+          </w:p>
+        </w:tc>
+        <w:tc>
+          <w:tcPr>
+            <w:tcW w:w="2901" w:type="dxa"/>
+          </w:tcPr>
+          <w:p>
+            <w:pPr>
+              <w:pStyle w:val="Akapitzlist"/>
+              <w:ind w:left="0"/>
+            </w:pPr>
+            <w:r>
+              <w:t>8</w:t>
+            </w:r>
+          </w:p>
+        </w:tc>
+        <w:tc>
+          <w:tcPr>
+            <w:tcW w:w="2901" w:type="dxa"/>
+          </w:tcPr>
+          <w:p>
+            <w:pPr>
+              <w:pStyle w:val="Akapitzlist"/>
+              <w:ind w:left="0"/>
+            </w:pPr>
+            <w:r>
+              <w:t>80</w:t>
+            </w:r>
+          </w:p>
+        </w:tc>
+      </w:tr>
+      <w:tr>
+        <w:tc>
+          <w:tcPr>
+            <w:tcW w:w="2900" w:type="dxa"/>
+          </w:tcPr>
+          <w:p>
+            <w:pPr>
+              <w:pStyle w:val="Akapitzlist"/>
+              <w:ind w:left="0"/>
+            </w:pPr>
+            <w:r>
+              <w:t>Projekt 2</w:t>
+            </w:r>
+          </w:p>
+        </w:tc>
+        <w:tc>
+          <w:tcPr>
+            <w:tcW w:w="2901" w:type="dxa"/>
+          </w:tcPr>
+          <w:p>
+            <w:pPr>
+              <w:pStyle w:val="Akapitzlist"/>
+              <w:ind w:left="0"/>
+            </w:pPr>
+            <w:r>
+              <w:t>2</w:t>
+            </w:r>
+          </w:p>
+        </w:tc>
+        <w:tc>
+          <w:tcPr>
+            <w:tcW w:w="2901" w:type="dxa"/>
+          </w:tcPr>
+          <w:p>
+            <w:pPr>
+              <w:pStyle w:val="Akapitzlist"/>
+              <w:ind w:left="0"/>
+            </w:pPr>
+            <w:r>
+              <w:t>20</w:t>
+            </w:r>
+          </w:p>
+        </w:tc>
+      </w:tr>
+    </w:tbl>
+    <w:p>
+      <w:pPr>
+        <w:pStyle w:val="Akapitzlist"/>
+        <w:ind w:left="360"/>
+      </w:pPr>
+    </w:p>
+    <w:p>
+      <w:pPr>
+        <w:pStyle w:val="Akapitzlist"/>
+        <w:ind w:left="360"/>
+      </w:pPr>
+    </w:p>
+    <w:p>
+      <w:pPr>
+        <w:pStyle w:val="Akapitzlist"/>
+        <w:ind w:left="360"/>
+      </w:pPr>
+      <w:r>
+        <w:t>Raport 4:</w:t>
+      </w:r>
+    </w:p>
+    <w:p>
+      <w:pPr>
+        <w:pStyle w:val="Akapitzlist"/>
+        <w:ind w:left="360"/>
+      </w:pPr>
+    </w:p>
+    <w:p>
+      <w:pPr>
+        <w:pStyle w:val="Akapitzlist"/>
+        <w:ind w:left="360"/>
+      </w:pPr>
+      <w:r>
+        <w:t>Jest to raport mówiący o 10 lub 20 najczęściej wykonywanych czynności w danym okresie (wszyscy pracownicy, wszystkie pliki z</w:t>
+      </w:r>
+      <w:r>
+        <w:t>e ścieżki wejściowej)</w:t>
+      </w:r>
+      <w:r>
+        <w:t>. Ma sumować godziny po słowach klucz (Słownik słów kodowanych). Tabela wynikowa:</w:t>
+      </w:r>
+    </w:p>
+    <w:p>
+      <w:pPr>
+        <w:pStyle w:val="Akapitzlist"/>
+        <w:ind w:left="360"/>
+      </w:pPr>
+    </w:p>
+    <w:tbl>
+      <w:tblPr>
+        <w:tblStyle w:val="Tabela-Siatka"/>
+        <w:tblW w:w="0" w:type="auto"/>
+        <w:tblInd w:w="360" w:type="dxa"/>
+        <w:tblLook w:val="04A0" w:firstRow="1" w:lastRow="0" w:firstColumn="1" w:lastColumn="0" w:noHBand="0" w:noVBand="1"/>
+      </w:tblPr>
+      <w:tblGrid>
+        <w:gridCol w:w="4370"/>
+        <w:gridCol w:w="4332"/>
+      </w:tblGrid>
+      <w:tr>
+        <w:tc>
+          <w:tcPr>
+            <w:tcW w:w="4531" w:type="dxa"/>
+          </w:tcPr>
+          <w:p>
+            <w:pPr>
+              <w:pStyle w:val="Akapitzlist"/>
+              <w:ind w:left="0"/>
+            </w:pPr>
+            <w:r>
+              <w:t>Czynność</w:t>
+            </w:r>
+          </w:p>
+        </w:tc>
+        <w:tc>
+          <w:tcPr>
+            <w:tcW w:w="4531" w:type="dxa"/>
+          </w:tcPr>
+          <w:p>
+            <w:pPr>
+              <w:pStyle w:val="Akapitzlist"/>
+              <w:ind w:left="0"/>
+            </w:pPr>
+            <w:r>
+              <w:t>Suma godzin</w:t>
+            </w:r>
+            <w:r>
+              <w:t xml:space="preserve"> [h]</w:t>
+            </w:r>
+          </w:p>
+        </w:tc>
+      </w:tr>
+      <w:tr>
+        <w:tc>
+          <w:tcPr>
+            <w:tcW w:w="4531" w:type="dxa"/>
+          </w:tcPr>
+          <w:p>
+            <w:pPr>
+              <w:pStyle w:val="Akapitzlist"/>
+              <w:ind w:left="0"/>
+            </w:pPr>
+            <w:r>
+              <w:t xml:space="preserve">Spotkania </w:t>
+            </w:r>
+          </w:p>
+        </w:tc>
+        <w:tc>
+          <w:tcPr>
+            <w:tcW w:w="4531" w:type="dxa"/>
+          </w:tcPr>
+          <w:p>
+            <w:pPr>
+              <w:pStyle w:val="Akapitzlist"/>
+              <w:ind w:left="0"/>
+            </w:pPr>
+            <w:r>
+              <w:t xml:space="preserve">120 </w:t>
+            </w:r>
+          </w:p>
+        </w:tc>
+      </w:tr>
+      <w:tr>
+        <w:tc>
+          <w:tcPr>
+            <w:tcW w:w="4531" w:type="dxa"/>
+          </w:tcPr>
+          <w:p>
+            <w:pPr>
+              <w:pStyle w:val="Akapitzlist"/>
+              <w:ind w:left="0"/>
+            </w:pPr>
+            <w:r>
+              <w:t>Przygotowanie dokumentacji</w:t>
+            </w:r>
+          </w:p>
+        </w:tc>
+        <w:tc>
+          <w:tcPr>
+            <w:tcW w:w="4531" w:type="dxa"/>
+          </w:tcPr>
+          <w:p>
+            <w:pPr>
+              <w:pStyle w:val="Akapitzlist"/>
+              <w:ind w:left="0"/>
+            </w:pPr>
+            <w:r>
+              <w:t>340</w:t>
+            </w:r>
+          </w:p>
+        </w:tc>
+      </w:tr>
+    </w:tbl>
+    <w:p>
+      <w:pPr>
+        <w:pStyle w:val="Akapitzlist"/>
+        <w:ind w:left="360"/>
+      </w:pPr>
+    </w:p>
+    <w:p>
+      <w:pPr>
+        <w:pStyle w:val="Akapitzlist"/>
+        <w:ind w:left="360"/>
+      </w:pPr>
+    </w:p>
+    <w:p>
+      <w:pPr>
+        <w:pStyle w:val="Akapitzlist"/>
+        <w:ind w:left="360"/>
+      </w:pPr>
+      <w:r>
+        <w:t>Filtracja po # - wymaganie średnie.</w:t>
+      </w:r>
+    </w:p>
+    <w:p>
+      <w:pPr>
+        <w:pStyle w:val="Akapitzlist"/>
+        <w:ind w:left="360"/>
+      </w:pPr>
+    </w:p>
+    <w:p>
+      <w:pPr>
+        <w:pStyle w:val="Akapitzlist"/>
+        <w:ind w:left="360"/>
+      </w:pPr>
+    </w:p>
+    <w:p>
+      <w:pPr>
+        <w:pStyle w:val="Akapitzlist"/>
+        <w:ind w:left="360"/>
+      </w:pPr>
+      <w:r>
+        <w:t>MAMY WYKONAĆ TESTY JEDNOSKOWE</w:t>
+      </w:r>
+    </w:p>
+    <w:p>
+      <w:pPr>
+        <w:pStyle w:val="Akapitzlist"/>
+        <w:ind w:left="360"/>
+      </w:pPr>
+    </w:p>
+    <w:p>
+      <w:pPr>
+        <w:pStyle w:val="Akapitzlist"/>
+        <w:numPr>
+          <w:ilvl w:val="0"/>
+          <w:numId w:val="1"/>
+        </w:numPr>
+      </w:pPr>
+      <w:r>
+        <w:t>Projekt - wymagania MAX</w:t>
+      </w:r>
+    </w:p>
+    <w:p>
+      <w:pPr>
+        <w:pStyle w:val="Akapitzlist"/>
+        <w:numPr>
+          <w:ilvl w:val="0"/>
+          <w:numId w:val="2"/>
+        </w:numPr>
+      </w:pPr>
+      <w:r>
+        <w:t>Filtrowanie od dnia do dnia</w:t>
+      </w:r>
+    </w:p>
+    <w:p>
+      <w:pPr>
+        <w:pStyle w:val="Akapitzlist"/>
+        <w:numPr>
+          <w:ilvl w:val="0"/>
+          <w:numId w:val="2"/>
+        </w:numPr>
+      </w:pPr>
+      <w:r>
+        <w:t>Można dodać interfejs wizualny</w:t>
+      </w:r>
     </w:p>
     <w:sectPr>
       <w:pgSz w:w="11906" w:h="16838"/>
@@ -959,6 +1628,119 @@
 <file path=word/numbering.xml><?xml version="1.0" encoding="utf-8"?>
 <w:numbering xmlns:wpc="http://schemas.microsoft.com/office/word/2010/wordprocessingCanvas" xmlns:cx="http://schemas.microsoft.com/office/drawing/2014/chartex" xmlns:cx1="http://schemas.microsoft.com/office/drawing/2015/9/8/chartex" xmlns:cx2="http://schemas.microsoft.com/office/drawing/2015/10/21/chartex" xmlns:cx3="http://schemas.microsoft.com/office/drawing/2016/5/9/chartex" xmlns:cx4="http://schemas.microsoft.com/office/drawing/2016/5/10/chartex" xmlns:cx5="http://schemas.microsoft.com/office/drawing/2016/5/11/chartex" xmlns:cx6="http://schemas.microsoft.com/office/drawing/2016/5/12/chartex" xmlns:cx7="http://schemas.microsoft.com/office/drawing/2016/5/13/chartex" xmlns:cx8="http://schemas.microsoft.com/office/drawing/2016/5/14/chartex" xmlns:mc="http://schemas.openxmlformats.org/markup-compatibility/2006" xmlns:aink="http://schemas.microsoft.com/office/drawing/2016/ink" xmlns:am3d="http://schemas.microsoft.com/office/drawing/2017/model3d" xmlns:o="urn:schemas-microsoft-com:office:office" xmlns:oel="http://schemas.microsoft.com/office/2019/extlst" xmlns:r="http://schemas.openxmlformats.org/officeDocument/2006/relationships" xmlns:m="http://schemas.openxmlformats.org/officeDocument/2006/math" xmlns:v="urn:schemas-microsoft-com:vml" xmlns:wp14="http://schemas.microsoft.com/office/word/2010/wordprocessingDrawing" xmlns:wp="http://schemas.openxmlformats.org/drawingml/2006/wordprocessingDrawing" xmlns:w10="urn:schemas-microsoft-com:office:word" xmlns:w="http://schemas.openxmlformats.org/wordprocessingml/2006/main" xmlns:w14="http://schemas.microsoft.com/office/word/2010/wordml" xmlns:w15="http://schemas.microsoft.com/office/word/2012/wordml" xmlns:w16cex="http://schemas.microsoft.com/office/word/2018/wordml/cex" xmlns:w16cid="http://schemas.microsoft.com/office/word/2016/wordml/cid" xmlns:w16="http://schemas.microsoft.com/office/word/2018/wordml" xmlns:w16du="http://schemas.microsoft.com/office/word/2023/wordml/word16du" xmlns:w16sdtdh="http://schemas.microsoft.com/office/word/2020/wordml/sdtdatahash" xmlns:w16sdtfl="http://schemas.microsoft.com/office/word/2024/wordml/sdtformatlock" xmlns:w16se="http://schemas.microsoft.com/office/word/2015/wordml/symex" xmlns:wpg="http://schemas.microsoft.com/office/word/2010/wordprocessingGroup" xmlns:wpi="http://schemas.microsoft.com/office/word/2010/wordprocessingInk" xmlns:wne="http://schemas.microsoft.com/office/word/2006/wordml" xmlns:wps="http://schemas.microsoft.com/office/word/2010/wordprocessingShape" mc:Ignorable="w14 w15 w16se w16cid w16 w16cex w16sdtdh w16sdtfl w16du wp14">
   <w:abstractNum w:abstractNumId="0" w15:restartNumberingAfterBreak="0">
+    <w:nsid w:val="421E37A5"/>
+    <w:multiLevelType w:val="hybridMultilevel"/>
+    <w:tmpl w:val="E92E0864"/>
+    <w:lvl w:ilvl="0" w:tplc="04150001">
+      <w:start w:val="1"/>
+      <w:numFmt w:val="bullet"/>
+      <w:lvlText w:val=""/>
+      <w:lvlJc w:val="left"/>
+      <w:pPr>
+        <w:ind w:left="1080" w:hanging="360"/>
+      </w:pPr>
+      <w:rPr>
+        <w:rFonts w:ascii="Symbol" w:hAnsi="Symbol" w:hint="default"/>
+      </w:rPr>
+    </w:lvl>
+    <w:lvl w:ilvl="1" w:tplc="04150003" w:tentative="1">
+      <w:start w:val="1"/>
+      <w:numFmt w:val="bullet"/>
+      <w:lvlText w:val="o"/>
+      <w:lvlJc w:val="left"/>
+      <w:pPr>
+        <w:ind w:left="1800" w:hanging="360"/>
+      </w:pPr>
+      <w:rPr>
+        <w:rFonts w:ascii="Courier New" w:hAnsi="Courier New" w:cs="Courier New" w:hint="default"/>
+      </w:rPr>
+    </w:lvl>
+    <w:lvl w:ilvl="2" w:tplc="04150005" w:tentative="1">
+      <w:start w:val="1"/>
+      <w:numFmt w:val="bullet"/>
+      <w:lvlText w:val=""/>
+      <w:lvlJc w:val="left"/>
+      <w:pPr>
+        <w:ind w:left="2520" w:hanging="360"/>
+      </w:pPr>
+      <w:rPr>
+        <w:rFonts w:ascii="Wingdings" w:hAnsi="Wingdings" w:hint="default"/>
+      </w:rPr>
+    </w:lvl>
+    <w:lvl w:ilvl="3" w:tplc="04150001" w:tentative="1">
+      <w:start w:val="1"/>
+      <w:numFmt w:val="bullet"/>
+      <w:lvlText w:val=""/>
+      <w:lvlJc w:val="left"/>
+      <w:pPr>
+        <w:ind w:left="3240" w:hanging="360"/>
+      </w:pPr>
+      <w:rPr>
+        <w:rFonts w:ascii="Symbol" w:hAnsi="Symbol" w:hint="default"/>
+      </w:rPr>
+    </w:lvl>
+    <w:lvl w:ilvl="4" w:tplc="04150003" w:tentative="1">
+      <w:start w:val="1"/>
+      <w:numFmt w:val="bullet"/>
+      <w:lvlText w:val="o"/>
+      <w:lvlJc w:val="left"/>
+      <w:pPr>
+        <w:ind w:left="3960" w:hanging="360"/>
+      </w:pPr>
+      <w:rPr>
+        <w:rFonts w:ascii="Courier New" w:hAnsi="Courier New" w:cs="Courier New" w:hint="default"/>
+      </w:rPr>
+    </w:lvl>
+    <w:lvl w:ilvl="5" w:tplc="04150005" w:tentative="1">
+      <w:start w:val="1"/>
+      <w:numFmt w:val="bullet"/>
+      <w:lvlText w:val=""/>
+      <w:lvlJc w:val="left"/>
+      <w:pPr>
+        <w:ind w:left="4680" w:hanging="360"/>
+      </w:pPr>
+      <w:rPr>
+        <w:rFonts w:ascii="Wingdings" w:hAnsi="Wingdings" w:hint="default"/>
+      </w:rPr>
+    </w:lvl>
+    <w:lvl w:ilvl="6" w:tplc="04150001" w:tentative="1">
+      <w:start w:val="1"/>
+      <w:numFmt w:val="bullet"/>
+      <w:lvlText w:val=""/>
+      <w:lvlJc w:val="left"/>
+      <w:pPr>
+        <w:ind w:left="5400" w:hanging="360"/>
+      </w:pPr>
+      <w:rPr>
+        <w:rFonts w:ascii="Symbol" w:hAnsi="Symbol" w:hint="default"/>
+      </w:rPr>
+    </w:lvl>
+    <w:lvl w:ilvl="7" w:tplc="04150003" w:tentative="1">
+      <w:start w:val="1"/>
+      <w:numFmt w:val="bullet"/>
+      <w:lvlText w:val="o"/>
+      <w:lvlJc w:val="left"/>
+      <w:pPr>
+        <w:ind w:left="6120" w:hanging="360"/>
+      </w:pPr>
+      <w:rPr>
+        <w:rFonts w:ascii="Courier New" w:hAnsi="Courier New" w:cs="Courier New" w:hint="default"/>
+      </w:rPr>
+    </w:lvl>
+    <w:lvl w:ilvl="8" w:tplc="04150005" w:tentative="1">
+      <w:start w:val="1"/>
+      <w:numFmt w:val="bullet"/>
+      <w:lvlText w:val=""/>
+      <w:lvlJc w:val="left"/>
+      <w:pPr>
+        <w:ind w:left="6840" w:hanging="360"/>
+      </w:pPr>
+      <w:rPr>
+        <w:rFonts w:ascii="Wingdings" w:hAnsi="Wingdings" w:hint="default"/>
+      </w:rPr>
+    </w:lvl>
+  </w:abstractNum>
+  <w:abstractNum w:abstractNumId="1" w15:restartNumberingAfterBreak="0">
     <w:nsid w:val="4FD86A9E"/>
     <w:multiLevelType w:val="hybridMultilevel"/>
     <w:tmpl w:val="A8263048"/>
@@ -1048,6 +1830,9 @@
     </w:lvl>
   </w:abstractNum>
   <w:num w:numId="1" w16cid:durableId="665745050">
+    <w:abstractNumId w:val="1"/>
+  </w:num>
+  <w:num w:numId="2" w16cid:durableId="1150830100">
     <w:abstractNumId w:val="0"/>
   </w:num>
 </w:numbering>
@@ -1656,7 +2441,6 @@
   <w:style w:type="character" w:default="1" w:styleId="Domylnaczcionkaakapitu">
     <w:name w:val="Default Paragraph Font"/>
     <w:uiPriority w:val="1"/>
-    <w:semiHidden/>
     <w:unhideWhenUsed/>
   </w:style>
   <w:style w:type="table" w:default="1" w:styleId="Standardowy">

</xml_diff>